<commit_message>
:fire: updated resume and project
</commit_message>
<xml_diff>
--- a/assets/RESUME_front-end.docx
+++ b/assets/RESUME_front-end.docx
@@ -443,67 +443,9 @@
           <w:sz w:val="22"/>
           <w:szCs w:val="22"/>
         </w:rPr>
-        <w:t>TailWind</w:t>
+        <w:t>supabase</w:t>
       </w:r>
       <w:proofErr w:type="spellEnd"/>
-      <w:r>
-        <w:rPr>
-          <w:rFonts w:ascii="Consolas" w:eastAsia="Raleway" w:hAnsi="Consolas" w:cs="Raleway"/>
-          <w:sz w:val="22"/>
-          <w:szCs w:val="22"/>
-        </w:rPr>
-        <w:t xml:space="preserve"> C</w:t>
-      </w:r>
-      <w:r>
-        <w:rPr>
-          <w:rFonts w:ascii="Consolas" w:eastAsia="Raleway" w:hAnsi="Consolas" w:cs="Raleway"/>
-          <w:sz w:val="22"/>
-          <w:szCs w:val="22"/>
-        </w:rPr>
-        <w:t>SS</w:t>
-      </w:r>
-      <w:r>
-        <w:rPr>
-          <w:rFonts w:ascii="Consolas" w:eastAsia="Raleway" w:hAnsi="Consolas" w:cs="Raleway"/>
-          <w:sz w:val="22"/>
-          <w:szCs w:val="22"/>
-        </w:rPr>
-        <w:t>/</w:t>
-      </w:r>
-      <w:proofErr w:type="spellStart"/>
-      <w:r>
-        <w:rPr>
-          <w:rFonts w:ascii="Consolas" w:eastAsia="Raleway" w:hAnsi="Consolas" w:cs="Raleway"/>
-          <w:sz w:val="22"/>
-          <w:szCs w:val="22"/>
-        </w:rPr>
-        <w:t>MaterialUI</w:t>
-      </w:r>
-      <w:proofErr w:type="spellEnd"/>
-      <w:r>
-        <w:rPr>
-          <w:rFonts w:ascii="Consolas" w:eastAsia="Raleway" w:hAnsi="Consolas" w:cs="Raleway"/>
-          <w:sz w:val="22"/>
-          <w:szCs w:val="22"/>
-        </w:rPr>
-        <w:t>/</w:t>
-      </w:r>
-      <w:r>
-        <w:rPr>
-          <w:rFonts w:ascii="Consolas" w:eastAsia="Raleway" w:hAnsi="Consolas" w:cs="Raleway"/>
-          <w:sz w:val="22"/>
-          <w:szCs w:val="22"/>
-        </w:rPr>
-        <w:t>Bootstrap</w:t>
-      </w:r>
-      <w:r>
-        <w:rPr>
-          <w:rFonts w:ascii="Consolas" w:eastAsia="Raleway" w:hAnsi="Consolas" w:cs="Raleway"/>
-          <w:sz w:val="22"/>
-          <w:szCs w:val="22"/>
-        </w:rPr>
-        <w:t>/styled components</w:t>
-      </w:r>
     </w:p>
     <w:p>
       <w:pPr>
@@ -518,21 +460,73 @@
           <w:szCs w:val="22"/>
         </w:rPr>
       </w:pPr>
-      <w:r>
-        <w:rPr>
-          <w:rFonts w:ascii="Consolas" w:eastAsia="Raleway" w:hAnsi="Consolas" w:cs="Raleway"/>
-          <w:sz w:val="22"/>
-          <w:szCs w:val="22"/>
-        </w:rPr>
-        <w:t>Core Java</w:t>
-      </w:r>
-      <w:r>
-        <w:rPr>
-          <w:rFonts w:ascii="Consolas" w:eastAsia="Raleway" w:hAnsi="Consolas" w:cs="Raleway"/>
-          <w:sz w:val="22"/>
-          <w:szCs w:val="22"/>
-        </w:rPr>
-        <w:t xml:space="preserve"> </w:t>
+      <w:proofErr w:type="spellStart"/>
+      <w:r>
+        <w:rPr>
+          <w:rFonts w:ascii="Consolas" w:eastAsia="Raleway" w:hAnsi="Consolas" w:cs="Raleway"/>
+          <w:sz w:val="22"/>
+          <w:szCs w:val="22"/>
+        </w:rPr>
+        <w:t>TailWind</w:t>
+      </w:r>
+      <w:proofErr w:type="spellEnd"/>
+      <w:r>
+        <w:rPr>
+          <w:rFonts w:ascii="Consolas" w:eastAsia="Raleway" w:hAnsi="Consolas" w:cs="Raleway"/>
+          <w:sz w:val="22"/>
+          <w:szCs w:val="22"/>
+        </w:rPr>
+        <w:t xml:space="preserve"> C</w:t>
+      </w:r>
+      <w:r>
+        <w:rPr>
+          <w:rFonts w:ascii="Consolas" w:eastAsia="Raleway" w:hAnsi="Consolas" w:cs="Raleway"/>
+          <w:sz w:val="22"/>
+          <w:szCs w:val="22"/>
+        </w:rPr>
+        <w:t>SS</w:t>
+      </w:r>
+      <w:r>
+        <w:rPr>
+          <w:rFonts w:ascii="Consolas" w:eastAsia="Raleway" w:hAnsi="Consolas" w:cs="Raleway"/>
+          <w:sz w:val="22"/>
+          <w:szCs w:val="22"/>
+        </w:rPr>
+        <w:t>/</w:t>
+      </w:r>
+      <w:proofErr w:type="spellStart"/>
+      <w:r>
+        <w:rPr>
+          <w:rFonts w:ascii="Consolas" w:eastAsia="Raleway" w:hAnsi="Consolas" w:cs="Raleway"/>
+          <w:sz w:val="22"/>
+          <w:szCs w:val="22"/>
+        </w:rPr>
+        <w:t>MaterialUI</w:t>
+      </w:r>
+      <w:proofErr w:type="spellEnd"/>
+      <w:r>
+        <w:rPr>
+          <w:rFonts w:ascii="Consolas" w:eastAsia="Raleway" w:hAnsi="Consolas" w:cs="Raleway"/>
+          <w:sz w:val="22"/>
+          <w:szCs w:val="22"/>
+        </w:rPr>
+        <w:t>/</w:t>
+      </w:r>
+      <w:r>
+        <w:rPr>
+          <w:rFonts w:ascii="Consolas" w:eastAsia="Raleway" w:hAnsi="Consolas" w:cs="Raleway"/>
+          <w:sz w:val="22"/>
+          <w:szCs w:val="22"/>
+        </w:rPr>
+        <w:t>Bootstrap</w:t>
+      </w:r>
+      <w:r>
+        <w:rPr>
+          <w:rFonts w:ascii="Consolas" w:eastAsia="Raleway" w:hAnsi="Consolas" w:cs="Raleway"/>
+          <w:sz w:val="22"/>
+          <w:szCs w:val="22"/>
+        </w:rPr>
+        <w:t>/styled components</w:t>
       </w:r>
     </w:p>
     <w:p>
@@ -554,6 +548,36 @@
           <w:sz w:val="22"/>
           <w:szCs w:val="22"/>
         </w:rPr>
+        <w:t>Core Java</w:t>
+      </w:r>
+      <w:r>
+        <w:rPr>
+          <w:rFonts w:ascii="Consolas" w:eastAsia="Raleway" w:hAnsi="Consolas" w:cs="Raleway"/>
+          <w:sz w:val="22"/>
+          <w:szCs w:val="22"/>
+        </w:rPr>
+        <w:t xml:space="preserve"> </w:t>
+      </w:r>
+    </w:p>
+    <w:p>
+      <w:pPr>
+        <w:pStyle w:val="ListParagraph"/>
+        <w:numPr>
+          <w:ilvl w:val="0"/>
+          <w:numId w:val="13"/>
+        </w:numPr>
+        <w:rPr>
+          <w:rFonts w:ascii="Consolas" w:eastAsia="Raleway" w:hAnsi="Consolas" w:cs="Raleway"/>
+          <w:sz w:val="22"/>
+          <w:szCs w:val="22"/>
+        </w:rPr>
+      </w:pPr>
+      <w:r>
+        <w:rPr>
+          <w:rFonts w:ascii="Consolas" w:eastAsia="Raleway" w:hAnsi="Consolas" w:cs="Raleway"/>
+          <w:sz w:val="22"/>
+          <w:szCs w:val="22"/>
+        </w:rPr>
         <w:t>Git/GitHub</w:t>
       </w:r>
     </w:p>
@@ -568,22 +592,21 @@
     </w:p>
     <w:p>
       <w:pPr>
-        <w:rPr>
-          <w:rFonts w:ascii="Consolas" w:eastAsia="Raleway" w:hAnsi="Consolas" w:cs="Raleway"/>
-          <w:sz w:val="22"/>
-          <w:szCs w:val="22"/>
-        </w:rPr>
-      </w:pPr>
-      <w:proofErr w:type="gramStart"/>
+        <w:ind w:left="360"/>
+        <w:rPr>
+          <w:rFonts w:ascii="Consolas" w:eastAsia="Raleway" w:hAnsi="Consolas" w:cs="Raleway"/>
+          <w:sz w:val="22"/>
+          <w:szCs w:val="22"/>
+        </w:rPr>
+      </w:pPr>
       <w:r>
         <w:rPr>
           <w:rFonts w:ascii="Consolas" w:eastAsia="Raleway" w:hAnsi="Consolas" w:cs="Raleway"/>
           <w:b/>
           <w:bCs/>
         </w:rPr>
-        <w:t>Other :</w:t>
-      </w:r>
-      <w:proofErr w:type="gramEnd"/>
+        <w:t>Other:</w:t>
+      </w:r>
       <w:r>
         <w:rPr>
           <w:rFonts w:ascii="Consolas" w:eastAsia="Raleway" w:hAnsi="Consolas" w:cs="Raleway"/>
@@ -598,7 +621,57 @@
           <w:sz w:val="22"/>
           <w:szCs w:val="22"/>
         </w:rPr>
-        <w:t xml:space="preserve">have knowledge about Digital Marketing SEO optimization ,SEM,SMM </w:t>
+        <w:t>I</w:t>
+      </w:r>
+      <w:r>
+        <w:rPr>
+          <w:rFonts w:ascii="Consolas" w:eastAsia="Raleway" w:hAnsi="Consolas" w:cs="Raleway"/>
+          <w:b/>
+          <w:bCs/>
+        </w:rPr>
+        <w:t xml:space="preserve"> </w:t>
+      </w:r>
+      <w:r>
+        <w:rPr>
+          <w:rFonts w:ascii="Consolas" w:eastAsia="Raleway" w:hAnsi="Consolas" w:cs="Raleway"/>
+          <w:sz w:val="22"/>
+          <w:szCs w:val="22"/>
+        </w:rPr>
+        <w:t>have</w:t>
+      </w:r>
+      <w:r>
+        <w:rPr>
+          <w:rFonts w:ascii="Consolas" w:eastAsia="Raleway" w:hAnsi="Consolas" w:cs="Raleway"/>
+          <w:sz w:val="22"/>
+          <w:szCs w:val="22"/>
+        </w:rPr>
+        <w:t xml:space="preserve"> done certification &amp; have</w:t>
+      </w:r>
+      <w:r>
+        <w:rPr>
+          <w:rFonts w:ascii="Consolas" w:eastAsia="Raleway" w:hAnsi="Consolas" w:cs="Raleway"/>
+          <w:sz w:val="22"/>
+          <w:szCs w:val="22"/>
+        </w:rPr>
+        <w:t xml:space="preserve"> knowledge about Digital Marketing SEO </w:t>
+      </w:r>
+      <w:proofErr w:type="gramStart"/>
+      <w:r>
+        <w:rPr>
+          <w:rFonts w:ascii="Consolas" w:eastAsia="Raleway" w:hAnsi="Consolas" w:cs="Raleway"/>
+          <w:sz w:val="22"/>
+          <w:szCs w:val="22"/>
+        </w:rPr>
+        <w:t>optimization ,SEM</w:t>
+      </w:r>
+      <w:proofErr w:type="gramEnd"/>
+      <w:r>
+        <w:rPr>
+          <w:rFonts w:ascii="Consolas" w:eastAsia="Raleway" w:hAnsi="Consolas" w:cs="Raleway"/>
+          <w:sz w:val="22"/>
+          <w:szCs w:val="22"/>
+        </w:rPr>
+        <w:t xml:space="preserve">,SMM </w:t>
       </w:r>
     </w:p>
     <w:p>
@@ -669,6 +742,7 @@
     <w:p>
       <w:pPr>
         <w:rPr>
+          <w:rStyle w:val="Hyperlink"/>
           <w:rFonts w:ascii="Consolas" w:hAnsi="Consolas"/>
           <w:b/>
           <w:bCs/>
@@ -677,6 +751,248 @@
         </w:rPr>
       </w:pPr>
       <w:hyperlink r:id="rId8" w:history="1">
+        <w:r>
+          <w:rPr>
+            <w:rStyle w:val="Hyperlink"/>
+            <w:rFonts w:ascii="Consolas" w:hAnsi="Consolas"/>
+            <w:b/>
+            <w:bCs/>
+            <w:sz w:val="26"/>
+            <w:szCs w:val="26"/>
+          </w:rPr>
+          <w:t>The-Wild-Oasis:</w:t>
+        </w:r>
+      </w:hyperlink>
+    </w:p>
+    <w:p>
+      <w:pPr>
+        <w:pStyle w:val="ListParagraph"/>
+        <w:numPr>
+          <w:ilvl w:val="0"/>
+          <w:numId w:val="20"/>
+        </w:numPr>
+        <w:rPr>
+          <w:rFonts w:ascii="Consolas" w:hAnsi="Consolas"/>
+          <w:sz w:val="20"/>
+          <w:szCs w:val="20"/>
+        </w:rPr>
+      </w:pPr>
+      <w:r>
+        <w:rPr>
+          <w:rFonts w:ascii="Consolas" w:hAnsi="Consolas"/>
+          <w:sz w:val="20"/>
+          <w:szCs w:val="20"/>
+        </w:rPr>
+        <w:t xml:space="preserve">Project Overview </w:t>
+      </w:r>
+      <w:r>
+        <w:rPr>
+          <w:rFonts w:ascii="Segoe UI Emoji" w:hAnsi="Segoe UI Emoji" w:cs="Segoe UI Emoji"/>
+          <w:sz w:val="20"/>
+          <w:szCs w:val="20"/>
+        </w:rPr>
+        <w:t>🏨</w:t>
+      </w:r>
+      <w:r>
+        <w:rPr>
+          <w:rFonts w:ascii="Consolas" w:hAnsi="Consolas"/>
+          <w:sz w:val="20"/>
+          <w:szCs w:val="20"/>
+        </w:rPr>
+        <w:t xml:space="preserve"> The Wild Oasis is an application designed for hotel employees to manage cabins, bookings, and</w:t>
+      </w:r>
+      <w:r>
+        <w:rPr>
+          <w:rFonts w:ascii="Consolas" w:hAnsi="Consolas"/>
+          <w:sz w:val="20"/>
+          <w:szCs w:val="20"/>
+        </w:rPr>
+        <w:t xml:space="preserve"> </w:t>
+      </w:r>
+      <w:r>
+        <w:rPr>
+          <w:rFonts w:ascii="Consolas" w:hAnsi="Consolas"/>
+          <w:sz w:val="20"/>
+          <w:szCs w:val="20"/>
+        </w:rPr>
+        <w:t>guest</w:t>
+      </w:r>
+      <w:r>
+        <w:rPr>
+          <w:rFonts w:ascii="Consolas" w:hAnsi="Consolas"/>
+          <w:sz w:val="20"/>
+          <w:szCs w:val="20"/>
+        </w:rPr>
+        <w:t xml:space="preserve"> </w:t>
+      </w:r>
+      <w:r>
+        <w:rPr>
+          <w:rFonts w:ascii="Consolas" w:hAnsi="Consolas"/>
+          <w:sz w:val="20"/>
+          <w:szCs w:val="20"/>
+        </w:rPr>
+        <w:t>information efficiently. The application ensures that only authorized hotel employees can create accounts, upload avatars, and perform various tasks related to cabin and booking management.</w:t>
+      </w:r>
+    </w:p>
+    <w:p>
+      <w:pPr>
+        <w:pStyle w:val="ListParagraph"/>
+        <w:numPr>
+          <w:ilvl w:val="0"/>
+          <w:numId w:val="20"/>
+        </w:numPr>
+        <w:rPr>
+          <w:rFonts w:ascii="Consolas" w:hAnsi="Consolas"/>
+          <w:sz w:val="20"/>
+          <w:szCs w:val="20"/>
+        </w:rPr>
+      </w:pPr>
+      <w:r>
+        <w:rPr>
+          <w:rFonts w:ascii="Consolas" w:hAnsi="Consolas"/>
+          <w:sz w:val="20"/>
+          <w:szCs w:val="20"/>
+        </w:rPr>
+        <w:t xml:space="preserve">CRUD </w:t>
+      </w:r>
+      <w:proofErr w:type="gramStart"/>
+      <w:r>
+        <w:rPr>
+          <w:rFonts w:ascii="Consolas" w:hAnsi="Consolas"/>
+          <w:sz w:val="20"/>
+          <w:szCs w:val="20"/>
+        </w:rPr>
+        <w:t>OPERATIONS ,</w:t>
+      </w:r>
+      <w:proofErr w:type="gramEnd"/>
+      <w:r>
+        <w:rPr>
+          <w:rFonts w:ascii="Consolas" w:hAnsi="Consolas"/>
+          <w:sz w:val="20"/>
+          <w:szCs w:val="20"/>
+        </w:rPr>
+        <w:t xml:space="preserve"> </w:t>
+      </w:r>
+      <w:r>
+        <w:rPr>
+          <w:rFonts w:ascii="Consolas" w:hAnsi="Consolas"/>
+          <w:sz w:val="20"/>
+          <w:szCs w:val="20"/>
+        </w:rPr>
+        <w:t>HTML, CSS, JavaScript, React.js</w:t>
+      </w:r>
+      <w:r>
+        <w:rPr>
+          <w:rFonts w:ascii="Consolas" w:hAnsi="Consolas"/>
+          <w:sz w:val="20"/>
+          <w:szCs w:val="20"/>
+        </w:rPr>
+        <w:t xml:space="preserve">, </w:t>
+      </w:r>
+      <w:proofErr w:type="spellStart"/>
+      <w:r>
+        <w:rPr>
+          <w:rFonts w:ascii="Consolas" w:hAnsi="Consolas"/>
+          <w:sz w:val="20"/>
+          <w:szCs w:val="20"/>
+        </w:rPr>
+        <w:t>supabase</w:t>
+      </w:r>
+      <w:proofErr w:type="spellEnd"/>
+      <w:r>
+        <w:rPr>
+          <w:rFonts w:ascii="Consolas" w:hAnsi="Consolas"/>
+          <w:sz w:val="20"/>
+          <w:szCs w:val="20"/>
+        </w:rPr>
+        <w:t>,</w:t>
+      </w:r>
+      <w:r>
+        <w:rPr>
+          <w:rFonts w:ascii="Consolas" w:hAnsi="Consolas"/>
+          <w:sz w:val="20"/>
+          <w:szCs w:val="20"/>
+        </w:rPr>
+        <w:t xml:space="preserve"> Routing</w:t>
+      </w:r>
+      <w:r>
+        <w:rPr>
+          <w:rFonts w:ascii="Consolas" w:hAnsi="Consolas"/>
+          <w:sz w:val="20"/>
+          <w:szCs w:val="20"/>
+        </w:rPr>
+        <w:t>,</w:t>
+      </w:r>
+      <w:r>
+        <w:t xml:space="preserve"> </w:t>
+      </w:r>
+      <w:r>
+        <w:rPr>
+          <w:rFonts w:ascii="Consolas" w:hAnsi="Consolas"/>
+          <w:sz w:val="20"/>
+          <w:szCs w:val="20"/>
+        </w:rPr>
+        <w:t>Styled Components</w:t>
+      </w:r>
+      <w:r>
+        <w:rPr>
+          <w:rFonts w:ascii="Consolas" w:hAnsi="Consolas"/>
+          <w:sz w:val="20"/>
+          <w:szCs w:val="20"/>
+        </w:rPr>
+        <w:t>,</w:t>
+      </w:r>
+      <w:r>
+        <w:t xml:space="preserve"> </w:t>
+      </w:r>
+      <w:r>
+        <w:rPr>
+          <w:rFonts w:ascii="Consolas" w:hAnsi="Consolas"/>
+          <w:sz w:val="20"/>
+          <w:szCs w:val="20"/>
+        </w:rPr>
+        <w:t>React Query UI State Management: Context API Form Management</w:t>
+      </w:r>
+      <w:r>
+        <w:rPr>
+          <w:rFonts w:ascii="Consolas" w:hAnsi="Consolas"/>
+          <w:sz w:val="20"/>
+          <w:szCs w:val="20"/>
+        </w:rPr>
+        <w:t xml:space="preserve"> ETC…</w:t>
+      </w:r>
+    </w:p>
+    <w:p>
+      <w:pPr>
+        <w:pStyle w:val="ListParagraph"/>
+        <w:rPr>
+          <w:rFonts w:ascii="Consolas" w:hAnsi="Consolas"/>
+          <w:sz w:val="20"/>
+          <w:szCs w:val="20"/>
+        </w:rPr>
+      </w:pPr>
+    </w:p>
+    <w:p>
+      <w:pPr>
+        <w:pStyle w:val="ListParagraph"/>
+        <w:rPr>
+          <w:rFonts w:ascii="Consolas" w:hAnsi="Consolas"/>
+          <w:sz w:val="20"/>
+          <w:szCs w:val="20"/>
+        </w:rPr>
+      </w:pPr>
+    </w:p>
+    <w:p>
+      <w:pPr>
+        <w:rPr>
+          <w:rFonts w:ascii="Consolas" w:hAnsi="Consolas"/>
+          <w:b/>
+          <w:bCs/>
+          <w:sz w:val="26"/>
+          <w:szCs w:val="26"/>
+        </w:rPr>
+      </w:pPr>
+      <w:hyperlink r:id="rId9" w:history="1">
         <w:proofErr w:type="spellStart"/>
         <w:r>
           <w:rPr>
@@ -909,7 +1225,7 @@
           <w:szCs w:val="26"/>
         </w:rPr>
       </w:pPr>
-      <w:hyperlink r:id="rId9" w:history="1">
+      <w:hyperlink r:id="rId10" w:history="1">
         <w:proofErr w:type="spellStart"/>
         <w:r>
           <w:rPr>
@@ -1205,7 +1521,6 @@
           <w:szCs w:val="36"/>
           <w:u w:color="7F7F7F"/>
         </w:rPr>
-        <w:lastRenderedPageBreak/>
         <w:t>Education</w:t>
       </w:r>
     </w:p>
@@ -1815,8 +2130,8 @@
       </w:r>
     </w:p>
     <w:sectPr>
-      <w:headerReference w:type="default" r:id="rId10"/>
-      <w:footerReference w:type="default" r:id="rId11"/>
+      <w:headerReference w:type="default" r:id="rId11"/>
+      <w:footerReference w:type="default" r:id="rId12"/>
       <w:pgSz w:w="11900" w:h="16840"/>
       <w:pgMar w:top="720" w:right="720" w:bottom="720" w:left="720" w:header="851" w:footer="992" w:gutter="0"/>
       <w:cols w:space="720"/>
@@ -2794,6 +3109,119 @@
     </w:lvl>
   </w:abstractNum>
   <w:abstractNum w:abstractNumId="8" w15:restartNumberingAfterBreak="0">
+    <w:nsid w:val="3D2B5139"/>
+    <w:multiLevelType w:val="hybridMultilevel"/>
+    <w:tmpl w:val="5FF47806"/>
+    <w:lvl w:ilvl="0" w:tplc="40090001">
+      <w:start w:val="1"/>
+      <w:numFmt w:val="bullet"/>
+      <w:lvlText w:val=""/>
+      <w:lvlJc w:val="left"/>
+      <w:pPr>
+        <w:ind w:left="720" w:hanging="360"/>
+      </w:pPr>
+      <w:rPr>
+        <w:rFonts w:ascii="Symbol" w:hAnsi="Symbol" w:hint="default"/>
+      </w:rPr>
+    </w:lvl>
+    <w:lvl w:ilvl="1" w:tplc="40090003" w:tentative="1">
+      <w:start w:val="1"/>
+      <w:numFmt w:val="bullet"/>
+      <w:lvlText w:val="o"/>
+      <w:lvlJc w:val="left"/>
+      <w:pPr>
+        <w:ind w:left="1440" w:hanging="360"/>
+      </w:pPr>
+      <w:rPr>
+        <w:rFonts w:ascii="Courier New" w:hAnsi="Courier New" w:cs="Courier New" w:hint="default"/>
+      </w:rPr>
+    </w:lvl>
+    <w:lvl w:ilvl="2" w:tplc="40090005" w:tentative="1">
+      <w:start w:val="1"/>
+      <w:numFmt w:val="bullet"/>
+      <w:lvlText w:val=""/>
+      <w:lvlJc w:val="left"/>
+      <w:pPr>
+        <w:ind w:left="2160" w:hanging="360"/>
+      </w:pPr>
+      <w:rPr>
+        <w:rFonts w:ascii="Wingdings" w:hAnsi="Wingdings" w:hint="default"/>
+      </w:rPr>
+    </w:lvl>
+    <w:lvl w:ilvl="3" w:tplc="40090001" w:tentative="1">
+      <w:start w:val="1"/>
+      <w:numFmt w:val="bullet"/>
+      <w:lvlText w:val=""/>
+      <w:lvlJc w:val="left"/>
+      <w:pPr>
+        <w:ind w:left="2880" w:hanging="360"/>
+      </w:pPr>
+      <w:rPr>
+        <w:rFonts w:ascii="Symbol" w:hAnsi="Symbol" w:hint="default"/>
+      </w:rPr>
+    </w:lvl>
+    <w:lvl w:ilvl="4" w:tplc="40090003" w:tentative="1">
+      <w:start w:val="1"/>
+      <w:numFmt w:val="bullet"/>
+      <w:lvlText w:val="o"/>
+      <w:lvlJc w:val="left"/>
+      <w:pPr>
+        <w:ind w:left="3600" w:hanging="360"/>
+      </w:pPr>
+      <w:rPr>
+        <w:rFonts w:ascii="Courier New" w:hAnsi="Courier New" w:cs="Courier New" w:hint="default"/>
+      </w:rPr>
+    </w:lvl>
+    <w:lvl w:ilvl="5" w:tplc="40090005" w:tentative="1">
+      <w:start w:val="1"/>
+      <w:numFmt w:val="bullet"/>
+      <w:lvlText w:val=""/>
+      <w:lvlJc w:val="left"/>
+      <w:pPr>
+        <w:ind w:left="4320" w:hanging="360"/>
+      </w:pPr>
+      <w:rPr>
+        <w:rFonts w:ascii="Wingdings" w:hAnsi="Wingdings" w:hint="default"/>
+      </w:rPr>
+    </w:lvl>
+    <w:lvl w:ilvl="6" w:tplc="40090001" w:tentative="1">
+      <w:start w:val="1"/>
+      <w:numFmt w:val="bullet"/>
+      <w:lvlText w:val=""/>
+      <w:lvlJc w:val="left"/>
+      <w:pPr>
+        <w:ind w:left="5040" w:hanging="360"/>
+      </w:pPr>
+      <w:rPr>
+        <w:rFonts w:ascii="Symbol" w:hAnsi="Symbol" w:hint="default"/>
+      </w:rPr>
+    </w:lvl>
+    <w:lvl w:ilvl="7" w:tplc="40090003" w:tentative="1">
+      <w:start w:val="1"/>
+      <w:numFmt w:val="bullet"/>
+      <w:lvlText w:val="o"/>
+      <w:lvlJc w:val="left"/>
+      <w:pPr>
+        <w:ind w:left="5760" w:hanging="360"/>
+      </w:pPr>
+      <w:rPr>
+        <w:rFonts w:ascii="Courier New" w:hAnsi="Courier New" w:cs="Courier New" w:hint="default"/>
+      </w:rPr>
+    </w:lvl>
+    <w:lvl w:ilvl="8" w:tplc="40090005" w:tentative="1">
+      <w:start w:val="1"/>
+      <w:numFmt w:val="bullet"/>
+      <w:lvlText w:val=""/>
+      <w:lvlJc w:val="left"/>
+      <w:pPr>
+        <w:ind w:left="6480" w:hanging="360"/>
+      </w:pPr>
+      <w:rPr>
+        <w:rFonts w:ascii="Wingdings" w:hAnsi="Wingdings" w:hint="default"/>
+      </w:rPr>
+    </w:lvl>
+  </w:abstractNum>
+  <w:abstractNum w:abstractNumId="9" w15:restartNumberingAfterBreak="0">
     <w:nsid w:val="48C44DFA"/>
     <w:multiLevelType w:val="hybridMultilevel"/>
     <w:tmpl w:val="C450CA1C"/>
@@ -2908,7 +3336,7 @@
       </w:rPr>
     </w:lvl>
   </w:abstractNum>
-  <w:abstractNum w:abstractNumId="9" w15:restartNumberingAfterBreak="0">
+  <w:abstractNum w:abstractNumId="10" w15:restartNumberingAfterBreak="0">
     <w:nsid w:val="4BF246A6"/>
     <w:multiLevelType w:val="hybridMultilevel"/>
     <w:tmpl w:val="30AA6D32"/>
@@ -3023,7 +3451,7 @@
       </w:rPr>
     </w:lvl>
   </w:abstractNum>
-  <w:abstractNum w:abstractNumId="10" w15:restartNumberingAfterBreak="0">
+  <w:abstractNum w:abstractNumId="11" w15:restartNumberingAfterBreak="0">
     <w:nsid w:val="4DA4568C"/>
     <w:multiLevelType w:val="hybridMultilevel"/>
     <w:tmpl w:val="F9A4A5AA"/>
@@ -3138,7 +3566,7 @@
       </w:rPr>
     </w:lvl>
   </w:abstractNum>
-  <w:abstractNum w:abstractNumId="11" w15:restartNumberingAfterBreak="0">
+  <w:abstractNum w:abstractNumId="12" w15:restartNumberingAfterBreak="0">
     <w:nsid w:val="5794005E"/>
     <w:multiLevelType w:val="hybridMultilevel"/>
     <w:tmpl w:val="A0EE365A"/>
@@ -3251,7 +3679,7 @@
       </w:rPr>
     </w:lvl>
   </w:abstractNum>
-  <w:abstractNum w:abstractNumId="12" w15:restartNumberingAfterBreak="0">
+  <w:abstractNum w:abstractNumId="13" w15:restartNumberingAfterBreak="0">
     <w:nsid w:val="58450811"/>
     <w:multiLevelType w:val="hybridMultilevel"/>
     <w:tmpl w:val="411E8218"/>
@@ -3337,7 +3765,7 @@
       </w:pPr>
     </w:lvl>
   </w:abstractNum>
-  <w:abstractNum w:abstractNumId="13" w15:restartNumberingAfterBreak="0">
+  <w:abstractNum w:abstractNumId="14" w15:restartNumberingAfterBreak="0">
     <w:nsid w:val="5AAD6F23"/>
     <w:multiLevelType w:val="hybridMultilevel"/>
     <w:tmpl w:val="D59C4CA8"/>
@@ -3452,7 +3880,7 @@
       </w:rPr>
     </w:lvl>
   </w:abstractNum>
-  <w:abstractNum w:abstractNumId="14" w15:restartNumberingAfterBreak="0">
+  <w:abstractNum w:abstractNumId="15" w15:restartNumberingAfterBreak="0">
     <w:nsid w:val="5BE82B06"/>
     <w:multiLevelType w:val="hybridMultilevel"/>
     <w:tmpl w:val="874E4FCA"/>
@@ -3565,7 +3993,7 @@
       </w:rPr>
     </w:lvl>
   </w:abstractNum>
-  <w:abstractNum w:abstractNumId="15" w15:restartNumberingAfterBreak="0">
+  <w:abstractNum w:abstractNumId="16" w15:restartNumberingAfterBreak="0">
     <w:nsid w:val="5EAF2547"/>
     <w:multiLevelType w:val="hybridMultilevel"/>
     <w:tmpl w:val="A970BEC2"/>
@@ -3678,7 +4106,7 @@
       </w:rPr>
     </w:lvl>
   </w:abstractNum>
-  <w:abstractNum w:abstractNumId="16" w15:restartNumberingAfterBreak="0">
+  <w:abstractNum w:abstractNumId="17" w15:restartNumberingAfterBreak="0">
     <w:nsid w:val="6B5436A0"/>
     <w:multiLevelType w:val="hybridMultilevel"/>
     <w:tmpl w:val="F438D120"/>
@@ -3793,7 +4221,120 @@
       </w:rPr>
     </w:lvl>
   </w:abstractNum>
-  <w:abstractNum w:abstractNumId="17" w15:restartNumberingAfterBreak="0">
+  <w:abstractNum w:abstractNumId="18" w15:restartNumberingAfterBreak="0">
+    <w:nsid w:val="6D9D6EBE"/>
+    <w:multiLevelType w:val="hybridMultilevel"/>
+    <w:tmpl w:val="72F23DA8"/>
+    <w:lvl w:ilvl="0" w:tplc="40090001">
+      <w:start w:val="1"/>
+      <w:numFmt w:val="bullet"/>
+      <w:lvlText w:val=""/>
+      <w:lvlJc w:val="left"/>
+      <w:pPr>
+        <w:ind w:left="720" w:hanging="360"/>
+      </w:pPr>
+      <w:rPr>
+        <w:rFonts w:ascii="Symbol" w:hAnsi="Symbol" w:hint="default"/>
+      </w:rPr>
+    </w:lvl>
+    <w:lvl w:ilvl="1" w:tplc="40090003" w:tentative="1">
+      <w:start w:val="1"/>
+      <w:numFmt w:val="bullet"/>
+      <w:lvlText w:val="o"/>
+      <w:lvlJc w:val="left"/>
+      <w:pPr>
+        <w:ind w:left="1440" w:hanging="360"/>
+      </w:pPr>
+      <w:rPr>
+        <w:rFonts w:ascii="Courier New" w:hAnsi="Courier New" w:cs="Courier New" w:hint="default"/>
+      </w:rPr>
+    </w:lvl>
+    <w:lvl w:ilvl="2" w:tplc="40090005" w:tentative="1">
+      <w:start w:val="1"/>
+      <w:numFmt w:val="bullet"/>
+      <w:lvlText w:val=""/>
+      <w:lvlJc w:val="left"/>
+      <w:pPr>
+        <w:ind w:left="2160" w:hanging="360"/>
+      </w:pPr>
+      <w:rPr>
+        <w:rFonts w:ascii="Wingdings" w:hAnsi="Wingdings" w:hint="default"/>
+      </w:rPr>
+    </w:lvl>
+    <w:lvl w:ilvl="3" w:tplc="40090001" w:tentative="1">
+      <w:start w:val="1"/>
+      <w:numFmt w:val="bullet"/>
+      <w:lvlText w:val=""/>
+      <w:lvlJc w:val="left"/>
+      <w:pPr>
+        <w:ind w:left="2880" w:hanging="360"/>
+      </w:pPr>
+      <w:rPr>
+        <w:rFonts w:ascii="Symbol" w:hAnsi="Symbol" w:hint="default"/>
+      </w:rPr>
+    </w:lvl>
+    <w:lvl w:ilvl="4" w:tplc="40090003" w:tentative="1">
+      <w:start w:val="1"/>
+      <w:numFmt w:val="bullet"/>
+      <w:lvlText w:val="o"/>
+      <w:lvlJc w:val="left"/>
+      <w:pPr>
+        <w:ind w:left="3600" w:hanging="360"/>
+      </w:pPr>
+      <w:rPr>
+        <w:rFonts w:ascii="Courier New" w:hAnsi="Courier New" w:cs="Courier New" w:hint="default"/>
+      </w:rPr>
+    </w:lvl>
+    <w:lvl w:ilvl="5" w:tplc="40090005" w:tentative="1">
+      <w:start w:val="1"/>
+      <w:numFmt w:val="bullet"/>
+      <w:lvlText w:val=""/>
+      <w:lvlJc w:val="left"/>
+      <w:pPr>
+        <w:ind w:left="4320" w:hanging="360"/>
+      </w:pPr>
+      <w:rPr>
+        <w:rFonts w:ascii="Wingdings" w:hAnsi="Wingdings" w:hint="default"/>
+      </w:rPr>
+    </w:lvl>
+    <w:lvl w:ilvl="6" w:tplc="40090001" w:tentative="1">
+      <w:start w:val="1"/>
+      <w:numFmt w:val="bullet"/>
+      <w:lvlText w:val=""/>
+      <w:lvlJc w:val="left"/>
+      <w:pPr>
+        <w:ind w:left="5040" w:hanging="360"/>
+      </w:pPr>
+      <w:rPr>
+        <w:rFonts w:ascii="Symbol" w:hAnsi="Symbol" w:hint="default"/>
+      </w:rPr>
+    </w:lvl>
+    <w:lvl w:ilvl="7" w:tplc="40090003" w:tentative="1">
+      <w:start w:val="1"/>
+      <w:numFmt w:val="bullet"/>
+      <w:lvlText w:val="o"/>
+      <w:lvlJc w:val="left"/>
+      <w:pPr>
+        <w:ind w:left="5760" w:hanging="360"/>
+      </w:pPr>
+      <w:rPr>
+        <w:rFonts w:ascii="Courier New" w:hAnsi="Courier New" w:cs="Courier New" w:hint="default"/>
+      </w:rPr>
+    </w:lvl>
+    <w:lvl w:ilvl="8" w:tplc="40090005" w:tentative="1">
+      <w:start w:val="1"/>
+      <w:numFmt w:val="bullet"/>
+      <w:lvlText w:val=""/>
+      <w:lvlJc w:val="left"/>
+      <w:pPr>
+        <w:ind w:left="6480" w:hanging="360"/>
+      </w:pPr>
+      <w:rPr>
+        <w:rFonts w:ascii="Wingdings" w:hAnsi="Wingdings" w:hint="default"/>
+      </w:rPr>
+    </w:lvl>
+  </w:abstractNum>
+  <w:abstractNum w:abstractNumId="19" w15:restartNumberingAfterBreak="0">
     <w:nsid w:val="780E09B5"/>
     <w:multiLevelType w:val="hybridMultilevel"/>
     <w:tmpl w:val="1C8EB8EA"/>
@@ -3912,34 +4453,34 @@
     <w:abstractNumId w:val="0"/>
   </w:num>
   <w:num w:numId="2" w16cid:durableId="1870222826">
-    <w:abstractNumId w:val="8"/>
+    <w:abstractNumId w:val="9"/>
   </w:num>
   <w:num w:numId="3" w16cid:durableId="1473059530">
-    <w:abstractNumId w:val="13"/>
+    <w:abstractNumId w:val="14"/>
   </w:num>
   <w:num w:numId="4" w16cid:durableId="1825075372">
-    <w:abstractNumId w:val="9"/>
+    <w:abstractNumId w:val="10"/>
   </w:num>
   <w:num w:numId="5" w16cid:durableId="1358504251">
     <w:abstractNumId w:val="1"/>
   </w:num>
   <w:num w:numId="6" w16cid:durableId="412557163">
-    <w:abstractNumId w:val="17"/>
+    <w:abstractNumId w:val="19"/>
   </w:num>
   <w:num w:numId="7" w16cid:durableId="1561210413">
     <w:abstractNumId w:val="7"/>
   </w:num>
   <w:num w:numId="8" w16cid:durableId="1673295414">
-    <w:abstractNumId w:val="10"/>
+    <w:abstractNumId w:val="11"/>
   </w:num>
   <w:num w:numId="9" w16cid:durableId="1744066333">
     <w:abstractNumId w:val="5"/>
   </w:num>
   <w:num w:numId="10" w16cid:durableId="803960211">
-    <w:abstractNumId w:val="14"/>
+    <w:abstractNumId w:val="15"/>
   </w:num>
   <w:num w:numId="11" w16cid:durableId="730348443">
-    <w:abstractNumId w:val="15"/>
+    <w:abstractNumId w:val="16"/>
   </w:num>
   <w:num w:numId="12" w16cid:durableId="831989529">
     <w:abstractNumId w:val="2"/>
@@ -3951,16 +4492,22 @@
     <w:abstractNumId w:val="6"/>
   </w:num>
   <w:num w:numId="15" w16cid:durableId="1344430245">
-    <w:abstractNumId w:val="16"/>
+    <w:abstractNumId w:val="17"/>
   </w:num>
   <w:num w:numId="16" w16cid:durableId="853302593">
-    <w:abstractNumId w:val="12"/>
+    <w:abstractNumId w:val="13"/>
   </w:num>
   <w:num w:numId="17" w16cid:durableId="1817455852">
     <w:abstractNumId w:val="4"/>
   </w:num>
   <w:num w:numId="18" w16cid:durableId="1094975866">
-    <w:abstractNumId w:val="11"/>
+    <w:abstractNumId w:val="12"/>
+  </w:num>
+  <w:num w:numId="19" w16cid:durableId="257443835">
+    <w:abstractNumId w:val="8"/>
+  </w:num>
+  <w:num w:numId="20" w16cid:durableId="1437753573">
+    <w:abstractNumId w:val="18"/>
   </w:num>
 </w:numbering>
 </file>
@@ -4413,7 +4960,6 @@
   <w:style w:type="character" w:default="1" w:styleId="DefaultParagraphFont">
     <w:name w:val="Default Paragraph Font"/>
     <w:uiPriority w:val="1"/>
-    <w:semiHidden/>
     <w:unhideWhenUsed/>
   </w:style>
   <w:style w:type="table" w:default="1" w:styleId="TableNormal">

</xml_diff>